<commit_message>
Keep priority for the one who calls the chef.
</commit_message>
<xml_diff>
--- a/Tehnici Programare Multiprocesor - Tema 1.docx
+++ b/Tehnici Programare Multiprocesor - Tema 1.docx
@@ -115,9 +115,8 @@
           <w:szCs w:val="40"/>
           <w:lang w:val="en-US"/>
         </w:rPr>
-        <w:t xml:space="preserve"> </w:t>
-      </w:r>
-      <w:proofErr w:type="gramStart"/>
+        <w:t xml:space="preserve"> 1</w:t>
+      </w:r>
       <w:r>
         <w:rPr>
           <w:b/>
@@ -126,28 +125,7 @@
           <w:szCs w:val="40"/>
           <w:lang w:val="en-US"/>
         </w:rPr>
-        <w:t>1</w:t>
-      </w:r>
-      <w:r>
-        <w:rPr>
-          <w:b/>
-          <w:bCs/>
-          <w:sz w:val="40"/>
-          <w:szCs w:val="40"/>
-          <w:lang w:val="en-US"/>
-        </w:rPr>
-        <w:t xml:space="preserve">  -</w:t>
-      </w:r>
-      <w:proofErr w:type="gramEnd"/>
-      <w:r>
-        <w:rPr>
-          <w:b/>
-          <w:bCs/>
-          <w:sz w:val="40"/>
-          <w:szCs w:val="40"/>
-          <w:lang w:val="en-US"/>
-        </w:rPr>
-        <w:t xml:space="preserve"> </w:t>
+        <w:t xml:space="preserve">  - </w:t>
       </w:r>
     </w:p>
     <w:p>
@@ -2223,13 +2201,25 @@
         <w:rPr>
           <w:lang w:val="ro-RO"/>
         </w:rPr>
-        <w:t xml:space="preserve"> în urma apelului max(label[0], ... , label[n-1]) execuția</w:t>
-      </w:r>
-      <w:r>
-        <w:rPr>
-          <w:lang w:val="ro-RO"/>
-        </w:rPr>
-        <w:t xml:space="preserve"> metodei din max() din cele două thread-uri să se deruleze simultan. Astfel, există posibilitatea ca rezultatul metodei max() să fie același în ambele thread-uri, pentru că dacă totul se </w:t>
+        <w:t xml:space="preserve"> în urma apelului max(label[0], ... , label[n-1]) </w:t>
+      </w:r>
+      <w:r>
+        <w:rPr>
+          <w:lang w:val="ro-RO"/>
+        </w:rPr>
+        <w:t>din cele două thread-uri să se deruleze simultan. Astfel, există posibilitatea ca rezultatul metodei max() să fie același în ambele thread-uri</w:t>
+      </w:r>
+      <w:r>
+        <w:rPr>
+          <w:lang w:val="ro-RO"/>
+        </w:rPr>
+        <w:t xml:space="preserve"> (așadar ambele thread-uri primesc același label)</w:t>
+      </w:r>
+      <w:r>
+        <w:rPr>
+          <w:lang w:val="ro-RO"/>
+        </w:rPr>
+        <w:t xml:space="preserve">, pentru că dacă totul se </w:t>
       </w:r>
       <w:r>
         <w:rPr>
@@ -2412,7 +2402,19 @@
         <w:rPr>
           <w:lang w:val="ro-RO"/>
         </w:rPr>
-        <w:t>În schimb, dacă lock() eșuează și aruncă excepție în afara unui block try, atunci execuția programului încetează.</w:t>
+        <w:t xml:space="preserve">În schimb, dacă lock() eșuează și aruncă excepție în afara unui block try, atunci execuția programului </w:t>
+      </w:r>
+      <w:r>
+        <w:rPr>
+          <w:lang w:val="ro-RO"/>
+        </w:rPr>
+        <w:t>se încheie fără a mai apela funcția unlock()</w:t>
+      </w:r>
+      <w:r>
+        <w:rPr>
+          <w:lang w:val="ro-RO"/>
+        </w:rPr>
+        <w:t>.</w:t>
       </w:r>
     </w:p>
     <w:p>

</xml_diff>